<commit_message>
Atualização lista de requisitos após mapa mental
Atualização de lista de requisitos após mapa mental
</commit_message>
<xml_diff>
--- a/PastaDocsRequisitos/BrainStorm.docx
+++ b/PastaDocsRequisitos/BrainStorm.docx
@@ -150,8 +150,21 @@
           <w:color w:val="FF0000"/>
         </w:rPr>
       </w:pPr>
+      <w:r>
+        <w:rPr>
+          <w:color w:val="FF0000"/>
+        </w:rPr>
+        <w:t>-Emissão do ticket de estacionamento</w:t>
+      </w:r>
       <w:bookmarkStart w:id="0" w:name="_GoBack"/>
       <w:bookmarkEnd w:id="0"/>
+    </w:p>
+    <w:p>
+      <w:pPr>
+        <w:rPr>
+          <w:color w:val="FF0000"/>
+        </w:rPr>
+      </w:pPr>
     </w:p>
     <w:p/>
     <w:sectPr>

</xml_diff>